<commit_message>
book has been published
</commit_message>
<xml_diff>
--- a/resources/pdfs/FrontisMatter-FINAL-3.docx
+++ b/resources/pdfs/FrontisMatter-FINAL-3.docx
@@ -895,41 +895,50 @@
     </w:p>
     <w:p>
       <w:pPr>
+        <w:pStyle w:val="PlainLINK"/>
+      </w:pPr>
+      <w:hyperlink r:id="rId5" w:history="1">
+        <w:r>
+          <w:rPr>
+            <w:rStyle w:val="Hyperlink"/>
+            <w:color w:val="auto"/>
+            <w:u w:val="none"/>
+          </w:rPr>
+          <w:t>https://t.me/ipowriters</w:t>
+        </w:r>
+      </w:hyperlink>
+    </w:p>
+    <w:p>
+      <w:pPr>
         <w:jc w:val="center"/>
         <w:rPr>
           <w:rFonts w:ascii="Cascadia Code SemiBold" w:hAnsi="Cascadia Code SemiBold"/>
         </w:rPr>
       </w:pPr>
-      <w:r>
+    </w:p>
+    <w:p>
+      <w:pPr>
+        <w:jc w:val="center"/>
         <w:rPr>
           <w:rFonts w:ascii="Cascadia Code SemiBold" w:hAnsi="Cascadia Code SemiBold"/>
         </w:rPr>
-        <w:t>https://t.me/ipowriters</w:t>
-      </w:r>
-    </w:p>
-    <w:p>
-      <w:pPr>
-        <w:jc w:val="center"/>
+      </w:pPr>
+    </w:p>
+    <w:p>
+      <w:pPr>
+        <w:tabs>
+          <w:tab w:val="left" w:pos="5940"/>
+        </w:tabs>
         <w:rPr>
           <w:rFonts w:ascii="Cascadia Code SemiBold" w:hAnsi="Cascadia Code SemiBold"/>
         </w:rPr>
       </w:pPr>
-    </w:p>
-    <w:p>
-      <w:pPr>
-        <w:jc w:val="center"/>
+      <w:r>
         <w:rPr>
           <w:rFonts w:ascii="Cascadia Code SemiBold" w:hAnsi="Cascadia Code SemiBold"/>
         </w:rPr>
-      </w:pPr>
-    </w:p>
-    <w:p>
-      <w:pPr>
-        <w:jc w:val="center"/>
-        <w:rPr>
-          <w:rFonts w:ascii="Cascadia Code SemiBold" w:hAnsi="Cascadia Code SemiBold"/>
-        </w:rPr>
-      </w:pPr>
+        <w:tab/>
+      </w:r>
     </w:p>
     <w:p>
       <w:pPr>
@@ -1251,13 +1260,11 @@
       <w:pPr>
         <w:ind w:left="360"/>
         <w:jc w:val="center"/>
-        <w:rPr>
-          <w:rFonts w:ascii="Libre Baskerville" w:hAnsi="Libre Baskerville"/>
-        </w:rPr>
-      </w:pPr>
-      <w:r>
-        <w:rPr>
-          <w:rFonts w:ascii="Libre Baskerville" w:hAnsi="Libre Baskerville"/>
+      </w:pPr>
+      <w:r>
+        <w:rPr>
+          <w:rFonts w:ascii="Libre Baskerville" w:hAnsi="Libre Baskerville"/>
+          <w:b/>
         </w:rPr>
         <w:t xml:space="preserve">I*POW </w:t>
       </w:r>
@@ -1265,61 +1272,9 @@
         <w:rPr>
           <w:rFonts w:ascii="Libre Baskerville" w:hAnsi="Libre Baskerville"/>
           <w:b/>
-        </w:rPr>
-        <w:t>First Edition</w:t>
-      </w:r>
-      <w:r>
-        <w:rPr>
-          <w:rFonts w:ascii="Libre Baskerville" w:hAnsi="Libre Baskerville"/>
-        </w:rPr>
-        <w:t xml:space="preserve"> on 21</w:t>
-      </w:r>
-      <w:r>
-        <w:rPr>
-          <w:rFonts w:ascii="Libre Baskerville" w:hAnsi="Libre Baskerville"/>
-          <w:vertAlign w:val="superscript"/>
-        </w:rPr>
-        <w:t>st</w:t>
-      </w:r>
-      <w:r>
-        <w:rPr>
-          <w:rFonts w:ascii="Libre Baskerville" w:hAnsi="Libre Baskerville"/>
-        </w:rPr>
-        <w:t xml:space="preserve"> </w:t>
-      </w:r>
-      <w:r>
-        <w:rPr>
-          <w:rFonts w:ascii="Libre Baskerville" w:hAnsi="Libre Baskerville"/>
-        </w:rPr>
-        <w:t>August</w:t>
-      </w:r>
-      <w:r>
-        <w:rPr>
-          <w:rFonts w:ascii="Libre Baskerville" w:hAnsi="Libre Baskerville"/>
-        </w:rPr>
-        <w:t>, 2025</w:t>
-      </w:r>
-    </w:p>
-    <w:p>
-      <w:pPr>
-        <w:ind w:left="360"/>
-        <w:jc w:val="center"/>
-      </w:pPr>
-      <w:r>
-        <w:rPr>
-          <w:rFonts w:ascii="Libre Baskerville" w:hAnsi="Libre Baskerville"/>
-          <w:b/>
           <w:color w:val="FF0000"/>
         </w:rPr>
-        <w:t xml:space="preserve">I*POW </w:t>
-      </w:r>
-      <w:r>
-        <w:rPr>
-          <w:rFonts w:ascii="Libre Baskerville" w:hAnsi="Libre Baskerville"/>
-          <w:b/>
-          <w:color w:val="FF0000"/>
-        </w:rPr>
-        <w:t>3</w:t>
+        <w:t>1</w:t>
       </w:r>
       <w:r>
         <w:rPr>
@@ -1328,7 +1283,7 @@
           <w:color w:val="FF0000"/>
           <w:vertAlign w:val="superscript"/>
         </w:rPr>
-        <w:t>rd</w:t>
+        <w:t>st</w:t>
       </w:r>
       <w:r>
         <w:rPr>
@@ -1336,57 +1291,73 @@
           <w:b/>
           <w:color w:val="FF0000"/>
         </w:rPr>
+        <w:t xml:space="preserve"> Edition</w:t>
+      </w:r>
+      <w:r>
+        <w:rPr>
+          <w:rFonts w:ascii="Libre Baskerville" w:hAnsi="Libre Baskerville"/>
+          <w:color w:val="FF0000"/>
+        </w:rPr>
         <w:t xml:space="preserve"> </w:t>
       </w:r>
       <w:r>
         <w:rPr>
           <w:rFonts w:ascii="Libre Baskerville" w:hAnsi="Libre Baskerville"/>
-          <w:b/>
-          <w:color w:val="FF0000"/>
-        </w:rPr>
-        <w:t xml:space="preserve"> Edit</w:t>
-      </w:r>
-      <w:r>
-        <w:rPr>
-          <w:rFonts w:ascii="Libre Baskerville" w:hAnsi="Libre Baskerville"/>
-          <w:color w:val="FF0000"/>
-        </w:rPr>
-        <w:t xml:space="preserve"> </w:t>
-      </w:r>
-      <w:r>
-        <w:rPr>
-          <w:rFonts w:ascii="Libre Baskerville" w:hAnsi="Libre Baskerville"/>
-        </w:rPr>
-        <w:t>on 23</w:t>
-      </w:r>
-      <w:r>
-        <w:rPr>
-          <w:rFonts w:ascii="Libre Baskerville" w:hAnsi="Libre Baskerville"/>
+        </w:rPr>
+        <w:t xml:space="preserve">on </w:t>
+      </w:r>
+      <w:r>
+        <w:rPr>
+          <w:rFonts w:ascii="Libre Baskerville" w:hAnsi="Libre Baskerville"/>
+          <w:b/>
+        </w:rPr>
+        <w:t>29</w:t>
+      </w:r>
+      <w:r>
+        <w:rPr>
+          <w:rFonts w:ascii="Libre Baskerville" w:hAnsi="Libre Baskerville"/>
+          <w:b/>
           <w:vertAlign w:val="superscript"/>
         </w:rPr>
-        <w:t>r</w:t>
+        <w:t>th</w:t>
+      </w:r>
+      <w:r>
+        <w:rPr>
+          <w:rFonts w:ascii="Libre Baskerville" w:hAnsi="Libre Baskerville"/>
+          <w:b/>
+        </w:rPr>
+        <w:t xml:space="preserve"> August, 2025</w:t>
+      </w:r>
+    </w:p>
+    <w:p>
+      <w:pPr>
+        <w:ind w:left="360"/>
+        <w:jc w:val="center"/>
+      </w:pPr>
+    </w:p>
+    <w:p/>
+    <w:p>
+      <w:pPr>
+        <w:tabs>
+          <w:tab w:val="left" w:pos="3420"/>
+        </w:tabs>
+      </w:pPr>
+      <w:r>
+        <w:tab/>
       </w:r>
       <w:bookmarkStart w:id="0" w:name="_GoBack"/>
       <w:bookmarkEnd w:id="0"/>
-      <w:r>
-        <w:rPr>
-          <w:rFonts w:ascii="Libre Baskerville" w:hAnsi="Libre Baskerville"/>
-          <w:vertAlign w:val="superscript"/>
-        </w:rPr>
-        <w:t>d</w:t>
-      </w:r>
-      <w:r>
-        <w:rPr>
-          <w:rFonts w:ascii="Libre Baskerville" w:hAnsi="Libre Baskerville"/>
-        </w:rPr>
-        <w:t xml:space="preserve"> August, 2025</w:t>
-      </w:r>
-    </w:p>
-    <w:p>
-      <w:pPr>
-        <w:ind w:left="360"/>
-        <w:jc w:val="center"/>
-      </w:pPr>
+    </w:p>
+    <w:p/>
+    <w:p>
+      <w:pPr>
+        <w:tabs>
+          <w:tab w:val="left" w:pos="5655"/>
+        </w:tabs>
+      </w:pPr>
+      <w:r>
+        <w:tab/>
+      </w:r>
     </w:p>
     <w:sectPr>
       <w:pgSz w:w="12240" w:h="15840"/>
@@ -2304,6 +2275,58 @@
       <w:szCs w:val="24"/>
     </w:rPr>
   </w:style>
+  <w:style w:type="paragraph" w:customStyle="1" w:styleId="PlainLINK">
+    <w:name w:val="Plain LINK"/>
+    <w:basedOn w:val="HTMLAddress"/>
+    <w:link w:val="PlainLINKChar"/>
+    <w:qFormat/>
+    <w:rsid w:val="00F726A7"/>
+    <w:pPr>
+      <w:jc w:val="center"/>
+    </w:pPr>
+    <w:rPr>
+      <w:rFonts w:ascii="Libre Baskerville" w:hAnsi="Libre Baskerville"/>
+      <w:b/>
+      <w:i w:val="0"/>
+    </w:rPr>
+  </w:style>
+  <w:style w:type="paragraph" w:styleId="HTMLAddress">
+    <w:name w:val="HTML Address"/>
+    <w:basedOn w:val="Normal"/>
+    <w:link w:val="HTMLAddressChar"/>
+    <w:uiPriority w:val="99"/>
+    <w:semiHidden/>
+    <w:unhideWhenUsed/>
+    <w:rsid w:val="00F726A7"/>
+    <w:rPr>
+      <w:i/>
+      <w:iCs/>
+    </w:rPr>
+  </w:style>
+  <w:style w:type="character" w:customStyle="1" w:styleId="HTMLAddressChar">
+    <w:name w:val="HTML Address Char"/>
+    <w:basedOn w:val="DefaultParagraphFont"/>
+    <w:link w:val="HTMLAddress"/>
+    <w:uiPriority w:val="99"/>
+    <w:semiHidden/>
+    <w:rsid w:val="00F726A7"/>
+    <w:rPr>
+      <w:i/>
+      <w:iCs/>
+    </w:rPr>
+  </w:style>
+  <w:style w:type="character" w:customStyle="1" w:styleId="PlainLINKChar">
+    <w:name w:val="Plain LINK Char"/>
+    <w:basedOn w:val="HTMLAddressChar"/>
+    <w:link w:val="PlainLINK"/>
+    <w:rsid w:val="00F726A7"/>
+    <w:rPr>
+      <w:rFonts w:ascii="Libre Baskerville" w:hAnsi="Libre Baskerville"/>
+      <w:b/>
+      <w:i w:val="0"/>
+      <w:iCs/>
+    </w:rPr>
+  </w:style>
 </w:styles>
 </file>
 

</xml_diff>